<commit_message>
Issue fixes RNA template
</commit_message>
<xml_diff>
--- a/inst/templates/RNA_v1_VAR.docx
+++ b/inst/templates/RNA_v1_VAR.docx
@@ -1008,7 +1008,43 @@
           <w:sz w:val="16"/>
           <w:szCs w:val="16"/>
         </w:rPr>
-        <w:t xml:space="preserve">RNA is analysed by targeted RNA fusion sequencing of the genes listed below. Libraries are prepared using a custom QIAGEN QIAseq RNA Fusion XP single primer extension-based panel (Peter MacCallum Cancer Centre AllHaem RNA v1) and sequenced on an Illumina NextSeq500. A customised CLC bioinformatics pipeline including QIAGEN CLC enterprise solutions is used to identify candidate fusion genes against the hg19 human reference genome. </w:t>
+        <w:t xml:space="preserve">RNA is analysed by targeted RNA fusion sequencing of the genes listed below. Libraries are prepared using a custom QIAGEN </w:t>
+      </w:r>
+      <w:proofErr w:type="spellStart"/>
+      <w:r>
+        <w:rPr>
+          <w:rFonts w:cs="Arial"/>
+          <w:sz w:val="16"/>
+          <w:szCs w:val="16"/>
+        </w:rPr>
+        <w:t>QIAseq</w:t>
+      </w:r>
+      <w:proofErr w:type="spellEnd"/>
+      <w:r>
+        <w:rPr>
+          <w:rFonts w:cs="Arial"/>
+          <w:sz w:val="16"/>
+          <w:szCs w:val="16"/>
+        </w:rPr>
+        <w:t xml:space="preserve"> RNA Fusion XP single primer extension-based panel (Peter MacCallum Cancer Centre </w:t>
+      </w:r>
+      <w:proofErr w:type="spellStart"/>
+      <w:r>
+        <w:rPr>
+          <w:rFonts w:cs="Arial"/>
+          <w:sz w:val="16"/>
+          <w:szCs w:val="16"/>
+        </w:rPr>
+        <w:t>AllHaem</w:t>
+      </w:r>
+      <w:proofErr w:type="spellEnd"/>
+      <w:r>
+        <w:rPr>
+          <w:rFonts w:cs="Arial"/>
+          <w:sz w:val="16"/>
+          <w:szCs w:val="16"/>
+        </w:rPr>
+        <w:t xml:space="preserve"> RNA v1) and sequenced on an Illumina NextSeq500. A customised CLC bioinformatics pipeline including QIAGEN CLC enterprise solutions is used to identify candidate fusion genes against the hg19 human reference genome. </w:t>
       </w:r>
       <w:r>
         <w:rPr>
@@ -1024,7 +1060,79 @@
           <w:sz w:val="16"/>
           <w:szCs w:val="16"/>
         </w:rPr>
-        <w:t xml:space="preserve"> Candidate fusion genes are analysed using PathOS software (Peter Mac). The following databases are commonly used in addition to literature review to assist gene fusion interpretation: the Catalogue of Somatic Mutations in Cancer (COSMIC; cancer.sanger.ac.uk), Mitelman (https://mitelmandatabase.isb-cgc.org), Quiver (https://quiver.archerdx.com), StJude PeCan (https://pecan.stjude.cloud), FusionGDB2 (https://compbio.uth.edu/FusionGDB2) and ChimerDB (https://www.kobic.re.kr/chimerdb). Gene fusions considered clinically significant or previously documented in haematological malignancy are reported. </w:t>
+        <w:t xml:space="preserve"> Candidate fusion genes are analysed using </w:t>
+      </w:r>
+      <w:proofErr w:type="spellStart"/>
+      <w:r>
+        <w:rPr>
+          <w:rFonts w:cs="Arial"/>
+          <w:sz w:val="16"/>
+          <w:szCs w:val="16"/>
+        </w:rPr>
+        <w:t>PathOS</w:t>
+      </w:r>
+      <w:proofErr w:type="spellEnd"/>
+      <w:r>
+        <w:rPr>
+          <w:rFonts w:cs="Arial"/>
+          <w:sz w:val="16"/>
+          <w:szCs w:val="16"/>
+        </w:rPr>
+        <w:t xml:space="preserve"> software (Peter Mac). The following databases are commonly used in addition to literature review to assist gene fusion interpretation: the Catalogue of Somatic Mutations in Cancer (COSMIC; cancer.sanger.ac.uk), Mitelman (https://mitelmandatabase.isb-cgc.org), Quiver (https://quiver.archerdx.com), </w:t>
+      </w:r>
+      <w:proofErr w:type="spellStart"/>
+      <w:r>
+        <w:rPr>
+          <w:rFonts w:cs="Arial"/>
+          <w:sz w:val="16"/>
+          <w:szCs w:val="16"/>
+        </w:rPr>
+        <w:t>StJude</w:t>
+      </w:r>
+      <w:proofErr w:type="spellEnd"/>
+      <w:r>
+        <w:rPr>
+          <w:rFonts w:cs="Arial"/>
+          <w:sz w:val="16"/>
+          <w:szCs w:val="16"/>
+        </w:rPr>
+        <w:t xml:space="preserve"> </w:t>
+      </w:r>
+      <w:proofErr w:type="spellStart"/>
+      <w:r>
+        <w:rPr>
+          <w:rFonts w:cs="Arial"/>
+          <w:sz w:val="16"/>
+          <w:szCs w:val="16"/>
+        </w:rPr>
+        <w:t>PeCan</w:t>
+      </w:r>
+      <w:proofErr w:type="spellEnd"/>
+      <w:r>
+        <w:rPr>
+          <w:rFonts w:cs="Arial"/>
+          <w:sz w:val="16"/>
+          <w:szCs w:val="16"/>
+        </w:rPr>
+        <w:t xml:space="preserve"> (https://pecan.stjude.cloud), FusionGDB2 (https://compbio.uth.edu/FusionGDB2) and </w:t>
+      </w:r>
+      <w:proofErr w:type="spellStart"/>
+      <w:r>
+        <w:rPr>
+          <w:rFonts w:cs="Arial"/>
+          <w:sz w:val="16"/>
+          <w:szCs w:val="16"/>
+        </w:rPr>
+        <w:t>ChimerDB</w:t>
+      </w:r>
+      <w:proofErr w:type="spellEnd"/>
+      <w:r>
+        <w:rPr>
+          <w:rFonts w:cs="Arial"/>
+          <w:sz w:val="16"/>
+          <w:szCs w:val="16"/>
+        </w:rPr>
+        <w:t xml:space="preserve"> (https://www.kobic.re.kr/chimerdb). Gene fusions considered clinically significant or previously documented in haematological malignancy are reported. </w:t>
       </w:r>
       <w:r>
         <w:rPr>
@@ -1064,7 +1172,43 @@
           <w:sz w:val="16"/>
           <w:szCs w:val="16"/>
         </w:rPr>
-        <w:t xml:space="preserve">In addition, where multiple fusion transcripts are detected for a single gene fusion, only the major transcript (i.e. the transcript with the greatest number of supporting reads) is reported. Fusion transcripts arising from reciprocal gene fusions on the partner derivative chromosome are generally not reported in addition to the primary (i.e. clinically significant) gene fusion. </w:t>
+        <w:t>In addition, where multiple fusion transcripts are detected for a single gene fusion, only the major transcript (</w:t>
+      </w:r>
+      <w:proofErr w:type="gramStart"/>
+      <w:r>
+        <w:rPr>
+          <w:rFonts w:cs="Arial"/>
+          <w:sz w:val="16"/>
+          <w:szCs w:val="16"/>
+        </w:rPr>
+        <w:t>i.e.</w:t>
+      </w:r>
+      <w:proofErr w:type="gramEnd"/>
+      <w:r>
+        <w:rPr>
+          <w:rFonts w:cs="Arial"/>
+          <w:sz w:val="16"/>
+          <w:szCs w:val="16"/>
+        </w:rPr>
+        <w:t xml:space="preserve"> the transcript with the greatest number of supporting reads) is reported. Fusion transcripts arising from reciprocal gene fusions on the partner derivative chromosome are generally not reported in addition to the primary (</w:t>
+      </w:r>
+      <w:proofErr w:type="gramStart"/>
+      <w:r>
+        <w:rPr>
+          <w:rFonts w:cs="Arial"/>
+          <w:sz w:val="16"/>
+          <w:szCs w:val="16"/>
+        </w:rPr>
+        <w:t>i.e.</w:t>
+      </w:r>
+      <w:proofErr w:type="gramEnd"/>
+      <w:r>
+        <w:rPr>
+          <w:rFonts w:cs="Arial"/>
+          <w:sz w:val="16"/>
+          <w:szCs w:val="16"/>
+        </w:rPr>
+        <w:t xml:space="preserve"> clinically significant) gene fusion. </w:t>
       </w:r>
       <w:r>
         <w:rPr>
@@ -1098,7 +1242,25 @@
           <w:sz w:val="16"/>
           <w:szCs w:val="18"/>
         </w:rPr>
-        <w:t xml:space="preserve"> (the variant either defines a diagnostic category or is sufficiently specific for the clinical context to contribute to diagnostic subcategorisation), </w:t>
+        <w:t xml:space="preserve"> (the variant either defines a diagnostic category or is sufficiently specific for the clinical context to contribute to diagnostic </w:t>
+      </w:r>
+      <w:proofErr w:type="spellStart"/>
+      <w:r>
+        <w:rPr>
+          <w:rFonts w:cs="Arial"/>
+          <w:sz w:val="16"/>
+          <w:szCs w:val="18"/>
+        </w:rPr>
+        <w:t>subcategorisation</w:t>
+      </w:r>
+      <w:proofErr w:type="spellEnd"/>
+      <w:r>
+        <w:rPr>
+          <w:rFonts w:cs="Arial"/>
+          <w:sz w:val="16"/>
+          <w:szCs w:val="18"/>
+        </w:rPr>
+        <w:t xml:space="preserve">), </w:t>
       </w:r>
       <w:r>
         <w:rPr>
@@ -1175,7 +1337,25 @@
           <w:sz w:val="16"/>
           <w:szCs w:val="18"/>
         </w:rPr>
-        <w:t xml:space="preserve">If the variant is not categorised into any of the above categories it is assigned </w:t>
+        <w:t xml:space="preserve">If the variant is not categorised into any of the above </w:t>
+      </w:r>
+      <w:proofErr w:type="gramStart"/>
+      <w:r>
+        <w:rPr>
+          <w:rFonts w:cs="Arial"/>
+          <w:sz w:val="16"/>
+          <w:szCs w:val="18"/>
+        </w:rPr>
+        <w:t>categories</w:t>
+      </w:r>
+      <w:proofErr w:type="gramEnd"/>
+      <w:r>
+        <w:rPr>
+          <w:rFonts w:cs="Arial"/>
+          <w:sz w:val="16"/>
+          <w:szCs w:val="18"/>
+        </w:rPr>
+        <w:t xml:space="preserve"> it is assigned </w:t>
       </w:r>
       <w:r>
         <w:rPr>
@@ -6698,14 +6878,6 @@
         </w:rPr>
         <w:t>CLINICAL_CONTEXT_IN</w:t>
       </w:r>
-    </w:p>
-    <w:p>
-      <w:pPr>
-        <w:rPr>
-          <w:sz w:val="6"/>
-          <w:szCs w:val="6"/>
-        </w:rPr>
-      </w:pPr>
     </w:p>
     <w:p>
       <w:pPr>
@@ -10776,10 +10948,6 @@
 </file>
 
 <file path=customXml/item1.xml><?xml version="1.0" encoding="utf-8"?>
-<b:Sources xmlns:b="http://schemas.openxmlformats.org/officeDocument/2006/bibliography" xmlns="http://schemas.openxmlformats.org/officeDocument/2006/bibliography" SelectedStyle="/APA.XSL" StyleName="APA"/>
-</file>
-
-<file path=customXml/item2.xml><?xml version="1.0" encoding="utf-8"?>
 <p:properties xmlns:p="http://schemas.microsoft.com/office/2006/metadata/properties" xmlns:xsi="http://www.w3.org/2001/XMLSchema-instance" xmlns:pc="http://schemas.microsoft.com/office/infopath/2007/PartnerControls">
   <documentManagement>
     <DocumentType xmlns="c44ab56d-57f8-4a14-86db-a39667906be8" xsi:nil="true"/>
@@ -10842,16 +11010,11 @@
 </p:properties>
 </file>
 
-<file path=customXml/item3.xml><?xml version="1.0" encoding="utf-8"?>
-<?mso-contentType ?>
-<FormTemplates xmlns="http://schemas.microsoft.com/sharepoint/v3/contenttype/forms">
-  <Display>DocumentLibraryForm</Display>
-  <Edit>DocumentLibraryForm</Edit>
-  <New>DocumentLibraryForm</New>
-</FormTemplates>
+<file path=customXml/item2.xml><?xml version="1.0" encoding="utf-8"?>
+<b:Sources xmlns:b="http://schemas.openxmlformats.org/officeDocument/2006/bibliography" xmlns="http://schemas.openxmlformats.org/officeDocument/2006/bibliography" SelectedStyle="/APA.XSL" StyleName="APA"/>
 </file>
 
-<file path=customXml/item4.xml><?xml version="1.0" encoding="utf-8"?>
+<file path=customXml/item3.xml><?xml version="1.0" encoding="utf-8"?>
 <ct:contentTypeSchema xmlns:ct="http://schemas.microsoft.com/office/2006/metadata/contentType" xmlns:ma="http://schemas.microsoft.com/office/2006/metadata/properties/metaAttributes" ct:_="" ma:_="" ma:contentTypeName="Document" ma:contentTypeID="0x010100451F1F8C0772B440BA84570C3C4286EA" ma:contentTypeVersion="29" ma:contentTypeDescription="Create a new document." ma:contentTypeScope="" ma:versionID="b3bcf93054b5d0678557845ec3dd46dd">
   <xsd:schema xmlns:xsd="http://www.w3.org/2001/XMLSchema" xmlns:xs="http://www.w3.org/2001/XMLSchema" xmlns:p="http://schemas.microsoft.com/office/2006/metadata/properties" xmlns:ns2="c44ab56d-57f8-4a14-86db-a39667906be8" xmlns:ns3="bbb6251c-984c-4fcb-9547-f40f6d5e63ff" targetNamespace="http://schemas.microsoft.com/office/2006/metadata/properties" ma:root="true" ma:fieldsID="676e0b85b827ae08faaea4d501add0a1" ns2:_="" ns3:_="">
     <xsd:import namespace="c44ab56d-57f8-4a14-86db-a39667906be8"/>
@@ -11140,15 +11303,16 @@
 </ct:contentTypeSchema>
 </file>
 
-<file path=customXml/itemProps1.xml><?xml version="1.0" encoding="utf-8"?>
-<ds:datastoreItem xmlns:ds="http://schemas.openxmlformats.org/officeDocument/2006/customXml" ds:itemID="{26D5C10E-B307-4C5D-9688-97D0BFDD05DA}">
-  <ds:schemaRefs>
-    <ds:schemaRef ds:uri="http://schemas.openxmlformats.org/officeDocument/2006/bibliography"/>
-  </ds:schemaRefs>
-</ds:datastoreItem>
+<file path=customXml/item4.xml><?xml version="1.0" encoding="utf-8"?>
+<?mso-contentType ?>
+<FormTemplates xmlns="http://schemas.microsoft.com/sharepoint/v3/contenttype/forms">
+  <Display>DocumentLibraryForm</Display>
+  <Edit>DocumentLibraryForm</Edit>
+  <New>DocumentLibraryForm</New>
+</FormTemplates>
 </file>
 
-<file path=customXml/itemProps2.xml><?xml version="1.0" encoding="utf-8"?>
+<file path=customXml/itemProps1.xml><?xml version="1.0" encoding="utf-8"?>
 <ds:datastoreItem xmlns:ds="http://schemas.openxmlformats.org/officeDocument/2006/customXml" ds:itemID="{DF42F906-2EE0-49DA-8EB5-5374FDE5685D}">
   <ds:schemaRefs>
     <ds:schemaRef ds:uri="http://schemas.microsoft.com/office/2006/metadata/properties"/>
@@ -11159,15 +11323,15 @@
 </ds:datastoreItem>
 </file>
 
-<file path=customXml/itemProps3.xml><?xml version="1.0" encoding="utf-8"?>
-<ds:datastoreItem xmlns:ds="http://schemas.openxmlformats.org/officeDocument/2006/customXml" ds:itemID="{B729D0C8-9D2D-4AC6-87FF-19DE299FC5DF}">
+<file path=customXml/itemProps2.xml><?xml version="1.0" encoding="utf-8"?>
+<ds:datastoreItem xmlns:ds="http://schemas.openxmlformats.org/officeDocument/2006/customXml" ds:itemID="{26D5C10E-B307-4C5D-9688-97D0BFDD05DA}">
   <ds:schemaRefs>
-    <ds:schemaRef ds:uri="http://schemas.microsoft.com/sharepoint/v3/contenttype/forms"/>
+    <ds:schemaRef ds:uri="http://schemas.openxmlformats.org/officeDocument/2006/bibliography"/>
   </ds:schemaRefs>
 </ds:datastoreItem>
 </file>
 
-<file path=customXml/itemProps4.xml><?xml version="1.0" encoding="utf-8"?>
+<file path=customXml/itemProps3.xml><?xml version="1.0" encoding="utf-8"?>
 <ds:datastoreItem xmlns:ds="http://schemas.openxmlformats.org/officeDocument/2006/customXml" ds:itemID="{4FE0F171-D1F5-4E71-A31D-175DA54264F3}">
   <ds:schemaRefs>
     <ds:schemaRef ds:uri="http://schemas.microsoft.com/office/2006/metadata/contentType"/>
@@ -11184,4 +11348,12 @@
     <ds:schemaRef ds:uri="http://schemas.microsoft.com/internal/obd"/>
   </ds:schemaRefs>
 </ds:datastoreItem>
+</file>
+
+<file path=customXml/itemProps4.xml><?xml version="1.0" encoding="utf-8"?>
+<ds:datastoreItem xmlns:ds="http://schemas.openxmlformats.org/officeDocument/2006/customXml" ds:itemID="{B729D0C8-9D2D-4AC6-87FF-19DE299FC5DF}">
+  <ds:schemaRefs>
+    <ds:schemaRef ds:uri="http://schemas.microsoft.com/sharepoint/v3/contenttype/forms"/>
+  </ds:schemaRefs>
+</ds:datastoreItem>
 </file>
</xml_diff>